<commit_message>
change name of aws.yml
</commit_message>
<xml_diff>
--- a/Doc1.docx
+++ b/Doc1.docx
@@ -515,11 +515,6 @@
     </w:p>
     <w:p/>
     <w:p>
-      <w:pPr>
-        <w:rPr>
-          <w:rFonts w:hint="eastAsia"/>
-        </w:rPr>
-      </w:pPr>
       <w:r>
         <w:rPr>
           <w:rFonts w:hint="eastAsia"/>
@@ -568,6 +563,312 @@
         </w:drawing>
       </w:r>
     </w:p>
+    <w:p/>
+    <w:p>
+      <w:r>
+        <w:rPr>
+          <w:rFonts w:hint="eastAsia"/>
+          <w:noProof/>
+        </w:rPr>
+        <w:lastRenderedPageBreak/>
+        <w:drawing>
+          <wp:inline distT="0" distB="0" distL="0" distR="0" wp14:anchorId="554A2109" wp14:editId="16103640">
+            <wp:extent cx="5274310" cy="2894965"/>
+            <wp:effectExtent l="0" t="0" r="2540" b="635"/>
+            <wp:docPr id="18" name="图片 18"/>
+            <wp:cNvGraphicFramePr>
+              <a:graphicFrameLocks xmlns:a="http://schemas.openxmlformats.org/drawingml/2006/main" noChangeAspect="1"/>
+            </wp:cNvGraphicFramePr>
+            <a:graphic xmlns:a="http://schemas.openxmlformats.org/drawingml/2006/main">
+              <a:graphicData uri="http://schemas.openxmlformats.org/drawingml/2006/picture">
+                <pic:pic xmlns:pic="http://schemas.openxmlformats.org/drawingml/2006/picture">
+                  <pic:nvPicPr>
+                    <pic:cNvPr id="18" name="图片 18"/>
+                    <pic:cNvPicPr/>
+                  </pic:nvPicPr>
+                  <pic:blipFill>
+                    <a:blip r:embed="rId16" cstate="print">
+                      <a:extLst>
+                        <a:ext uri="{28A0092B-C50C-407E-A947-70E740481C1C}">
+                          <a14:useLocalDpi xmlns:a14="http://schemas.microsoft.com/office/drawing/2010/main" val="0"/>
+                        </a:ext>
+                      </a:extLst>
+                    </a:blip>
+                    <a:stretch>
+                      <a:fillRect/>
+                    </a:stretch>
+                  </pic:blipFill>
+                  <pic:spPr>
+                    <a:xfrm>
+                      <a:off x="0" y="0"/>
+                      <a:ext cx="5274310" cy="2894965"/>
+                    </a:xfrm>
+                    <a:prstGeom prst="rect">
+                      <a:avLst/>
+                    </a:prstGeom>
+                  </pic:spPr>
+                </pic:pic>
+              </a:graphicData>
+            </a:graphic>
+          </wp:inline>
+        </w:drawing>
+      </w:r>
+    </w:p>
+    <w:p/>
+    <w:p>
+      <w:r>
+        <w:rPr>
+          <w:rFonts w:hint="eastAsia"/>
+          <w:noProof/>
+        </w:rPr>
+        <w:drawing>
+          <wp:inline distT="0" distB="0" distL="0" distR="0" wp14:anchorId="5C550D48" wp14:editId="7E97869B">
+            <wp:extent cx="5274310" cy="1976755"/>
+            <wp:effectExtent l="0" t="0" r="2540" b="4445"/>
+            <wp:docPr id="20" name="图片 20"/>
+            <wp:cNvGraphicFramePr>
+              <a:graphicFrameLocks xmlns:a="http://schemas.openxmlformats.org/drawingml/2006/main" noChangeAspect="1"/>
+            </wp:cNvGraphicFramePr>
+            <a:graphic xmlns:a="http://schemas.openxmlformats.org/drawingml/2006/main">
+              <a:graphicData uri="http://schemas.openxmlformats.org/drawingml/2006/picture">
+                <pic:pic xmlns:pic="http://schemas.openxmlformats.org/drawingml/2006/picture">
+                  <pic:nvPicPr>
+                    <pic:cNvPr id="20" name="图片 20"/>
+                    <pic:cNvPicPr/>
+                  </pic:nvPicPr>
+                  <pic:blipFill>
+                    <a:blip r:embed="rId17" cstate="print">
+                      <a:extLst>
+                        <a:ext uri="{28A0092B-C50C-407E-A947-70E740481C1C}">
+                          <a14:useLocalDpi xmlns:a14="http://schemas.microsoft.com/office/drawing/2010/main" val="0"/>
+                        </a:ext>
+                      </a:extLst>
+                    </a:blip>
+                    <a:stretch>
+                      <a:fillRect/>
+                    </a:stretch>
+                  </pic:blipFill>
+                  <pic:spPr>
+                    <a:xfrm>
+                      <a:off x="0" y="0"/>
+                      <a:ext cx="5274310" cy="1976755"/>
+                    </a:xfrm>
+                    <a:prstGeom prst="rect">
+                      <a:avLst/>
+                    </a:prstGeom>
+                  </pic:spPr>
+                </pic:pic>
+              </a:graphicData>
+            </a:graphic>
+          </wp:inline>
+        </w:drawing>
+      </w:r>
+    </w:p>
+    <w:p>
+      <w:r>
+        <w:rPr>
+          <w:rFonts w:hint="eastAsia"/>
+          <w:noProof/>
+        </w:rPr>
+        <w:drawing>
+          <wp:inline distT="0" distB="0" distL="0" distR="0" wp14:anchorId="06196282" wp14:editId="2DA8FBC8">
+            <wp:extent cx="5274310" cy="1767205"/>
+            <wp:effectExtent l="0" t="0" r="2540" b="4445"/>
+            <wp:docPr id="21" name="图片 21"/>
+            <wp:cNvGraphicFramePr>
+              <a:graphicFrameLocks xmlns:a="http://schemas.openxmlformats.org/drawingml/2006/main" noChangeAspect="1"/>
+            </wp:cNvGraphicFramePr>
+            <a:graphic xmlns:a="http://schemas.openxmlformats.org/drawingml/2006/main">
+              <a:graphicData uri="http://schemas.openxmlformats.org/drawingml/2006/picture">
+                <pic:pic xmlns:pic="http://schemas.openxmlformats.org/drawingml/2006/picture">
+                  <pic:nvPicPr>
+                    <pic:cNvPr id="21" name="图片 21"/>
+                    <pic:cNvPicPr/>
+                  </pic:nvPicPr>
+                  <pic:blipFill>
+                    <a:blip r:embed="rId18" cstate="print">
+                      <a:extLst>
+                        <a:ext uri="{28A0092B-C50C-407E-A947-70E740481C1C}">
+                          <a14:useLocalDpi xmlns:a14="http://schemas.microsoft.com/office/drawing/2010/main" val="0"/>
+                        </a:ext>
+                      </a:extLst>
+                    </a:blip>
+                    <a:stretch>
+                      <a:fillRect/>
+                    </a:stretch>
+                  </pic:blipFill>
+                  <pic:spPr>
+                    <a:xfrm>
+                      <a:off x="0" y="0"/>
+                      <a:ext cx="5274310" cy="1767205"/>
+                    </a:xfrm>
+                    <a:prstGeom prst="rect">
+                      <a:avLst/>
+                    </a:prstGeom>
+                  </pic:spPr>
+                </pic:pic>
+              </a:graphicData>
+            </a:graphic>
+          </wp:inline>
+        </w:drawing>
+      </w:r>
+    </w:p>
+    <w:p/>
+    <w:p>
+      <w:r>
+        <w:rPr>
+          <w:rFonts w:hint="eastAsia"/>
+          <w:noProof/>
+        </w:rPr>
+        <w:lastRenderedPageBreak/>
+        <w:drawing>
+          <wp:inline distT="0" distB="0" distL="0" distR="0" wp14:anchorId="67ECC736" wp14:editId="6CAD8864">
+            <wp:extent cx="5274310" cy="2508250"/>
+            <wp:effectExtent l="0" t="0" r="2540" b="6350"/>
+            <wp:docPr id="22" name="图片 22"/>
+            <wp:cNvGraphicFramePr>
+              <a:graphicFrameLocks xmlns:a="http://schemas.openxmlformats.org/drawingml/2006/main" noChangeAspect="1"/>
+            </wp:cNvGraphicFramePr>
+            <a:graphic xmlns:a="http://schemas.openxmlformats.org/drawingml/2006/main">
+              <a:graphicData uri="http://schemas.openxmlformats.org/drawingml/2006/picture">
+                <pic:pic xmlns:pic="http://schemas.openxmlformats.org/drawingml/2006/picture">
+                  <pic:nvPicPr>
+                    <pic:cNvPr id="22" name="图片 22"/>
+                    <pic:cNvPicPr/>
+                  </pic:nvPicPr>
+                  <pic:blipFill>
+                    <a:blip r:embed="rId19" cstate="print">
+                      <a:extLst>
+                        <a:ext uri="{28A0092B-C50C-407E-A947-70E740481C1C}">
+                          <a14:useLocalDpi xmlns:a14="http://schemas.microsoft.com/office/drawing/2010/main" val="0"/>
+                        </a:ext>
+                      </a:extLst>
+                    </a:blip>
+                    <a:stretch>
+                      <a:fillRect/>
+                    </a:stretch>
+                  </pic:blipFill>
+                  <pic:spPr>
+                    <a:xfrm>
+                      <a:off x="0" y="0"/>
+                      <a:ext cx="5274310" cy="2508250"/>
+                    </a:xfrm>
+                    <a:prstGeom prst="rect">
+                      <a:avLst/>
+                    </a:prstGeom>
+                  </pic:spPr>
+                </pic:pic>
+              </a:graphicData>
+            </a:graphic>
+          </wp:inline>
+        </w:drawing>
+      </w:r>
+    </w:p>
+    <w:p/>
+    <w:p>
+      <w:r>
+        <w:rPr>
+          <w:rFonts w:hint="eastAsia"/>
+          <w:noProof/>
+        </w:rPr>
+        <w:drawing>
+          <wp:inline distT="0" distB="0" distL="0" distR="0" wp14:anchorId="23AC9D61" wp14:editId="56FF6CA3">
+            <wp:extent cx="5274310" cy="1337310"/>
+            <wp:effectExtent l="0" t="0" r="2540" b="0"/>
+            <wp:docPr id="23" name="图片 23"/>
+            <wp:cNvGraphicFramePr>
+              <a:graphicFrameLocks xmlns:a="http://schemas.openxmlformats.org/drawingml/2006/main" noChangeAspect="1"/>
+            </wp:cNvGraphicFramePr>
+            <a:graphic xmlns:a="http://schemas.openxmlformats.org/drawingml/2006/main">
+              <a:graphicData uri="http://schemas.openxmlformats.org/drawingml/2006/picture">
+                <pic:pic xmlns:pic="http://schemas.openxmlformats.org/drawingml/2006/picture">
+                  <pic:nvPicPr>
+                    <pic:cNvPr id="23" name="图片 23"/>
+                    <pic:cNvPicPr/>
+                  </pic:nvPicPr>
+                  <pic:blipFill>
+                    <a:blip r:embed="rId20" cstate="print">
+                      <a:extLst>
+                        <a:ext uri="{28A0092B-C50C-407E-A947-70E740481C1C}">
+                          <a14:useLocalDpi xmlns:a14="http://schemas.microsoft.com/office/drawing/2010/main" val="0"/>
+                        </a:ext>
+                      </a:extLst>
+                    </a:blip>
+                    <a:stretch>
+                      <a:fillRect/>
+                    </a:stretch>
+                  </pic:blipFill>
+                  <pic:spPr>
+                    <a:xfrm>
+                      <a:off x="0" y="0"/>
+                      <a:ext cx="5274310" cy="1337310"/>
+                    </a:xfrm>
+                    <a:prstGeom prst="rect">
+                      <a:avLst/>
+                    </a:prstGeom>
+                  </pic:spPr>
+                </pic:pic>
+              </a:graphicData>
+            </a:graphic>
+          </wp:inline>
+        </w:drawing>
+      </w:r>
+    </w:p>
+    <w:p/>
+    <w:p>
+      <w:pPr>
+        <w:rPr>
+          <w:rFonts w:hint="eastAsia"/>
+        </w:rPr>
+      </w:pPr>
+      <w:r>
+        <w:rPr>
+          <w:rFonts w:hint="eastAsia"/>
+          <w:noProof/>
+        </w:rPr>
+        <w:drawing>
+          <wp:inline distT="0" distB="0" distL="0" distR="0" wp14:anchorId="722E1BB0" wp14:editId="21802659">
+            <wp:extent cx="5274310" cy="1736090"/>
+            <wp:effectExtent l="0" t="0" r="2540" b="0"/>
+            <wp:docPr id="24" name="图片 24"/>
+            <wp:cNvGraphicFramePr>
+              <a:graphicFrameLocks xmlns:a="http://schemas.openxmlformats.org/drawingml/2006/main" noChangeAspect="1"/>
+            </wp:cNvGraphicFramePr>
+            <a:graphic xmlns:a="http://schemas.openxmlformats.org/drawingml/2006/main">
+              <a:graphicData uri="http://schemas.openxmlformats.org/drawingml/2006/picture">
+                <pic:pic xmlns:pic="http://schemas.openxmlformats.org/drawingml/2006/picture">
+                  <pic:nvPicPr>
+                    <pic:cNvPr id="24" name="图片 24"/>
+                    <pic:cNvPicPr/>
+                  </pic:nvPicPr>
+                  <pic:blipFill>
+                    <a:blip r:embed="rId21" cstate="print">
+                      <a:extLst>
+                        <a:ext uri="{28A0092B-C50C-407E-A947-70E740481C1C}">
+                          <a14:useLocalDpi xmlns:a14="http://schemas.microsoft.com/office/drawing/2010/main" val="0"/>
+                        </a:ext>
+                      </a:extLst>
+                    </a:blip>
+                    <a:stretch>
+                      <a:fillRect/>
+                    </a:stretch>
+                  </pic:blipFill>
+                  <pic:spPr>
+                    <a:xfrm>
+                      <a:off x="0" y="0"/>
+                      <a:ext cx="5274310" cy="1736090"/>
+                    </a:xfrm>
+                    <a:prstGeom prst="rect">
+                      <a:avLst/>
+                    </a:prstGeom>
+                  </pic:spPr>
+                </pic:pic>
+              </a:graphicData>
+            </a:graphic>
+          </wp:inline>
+        </w:drawing>
+      </w:r>
+    </w:p>
     <w:p>
       <w:pPr>
         <w:rPr>
@@ -596,7 +897,7 @@
                     <pic:cNvPicPr/>
                   </pic:nvPicPr>
                   <pic:blipFill>
-                    <a:blip r:embed="rId16" cstate="print">
+                    <a:blip r:embed="rId22" cstate="print">
                       <a:extLst>
                         <a:ext uri="{28A0092B-C50C-407E-A947-70E740481C1C}">
                           <a14:useLocalDpi xmlns:a14="http://schemas.microsoft.com/office/drawing/2010/main" val="0"/>

</xml_diff>